<commit_message>
pseudocode - did not use
</commit_message>
<xml_diff>
--- a/Pseudocode.docx
+++ b/Pseudocode.docx
@@ -4,6 +4,27 @@
   <w:body>
     <w:p>
       <w:r>
+        <w:rPr>
+          <w:highlight w:val="red"/>
+        </w:rPr>
+        <w:t xml:space="preserve">No longer necessary – chat responses improved &amp; repetition of questions is not </w:t>
+      </w:r>
+      <w:r>
+        <w:rPr>
+          <w:highlight w:val="red"/>
+        </w:rPr>
+        <w:t xml:space="preserve">currently </w:t>
+      </w:r>
+      <w:r>
+        <w:rPr>
+          <w:highlight w:val="red"/>
+        </w:rPr>
+        <w:t xml:space="preserve">a huge concern </w:t>
+      </w:r>
+    </w:p>
+    <w:p/>
+    <w:p>
+      <w:r>
         <w:t>Ask chat for a question on the first topic</w:t>
       </w:r>
       <w:r>
@@ -18,10 +39,16 @@
         <w:t xml:space="preserve">-add the question to a vector </w:t>
       </w:r>
     </w:p>
-    <w:p>
-      <w:r>
-        <w:t>Get the user’s answer</w:t>
-      </w:r>
+    <w:p/>
+    <w:p>
+      <w:r>
+        <w:t xml:space="preserve">Get the user’s </w:t>
+      </w:r>
+      <w:proofErr w:type="gramStart"/>
+      <w:r>
+        <w:t>answer</w:t>
+      </w:r>
+      <w:proofErr w:type="gramEnd"/>
     </w:p>
     <w:p>
       <w:r>
@@ -30,13 +57,27 @@
     </w:p>
     <w:p>
       <w:r>
-        <w:t>-tell chat if the user answered correctly or incorrectly, giving it the user’s response and asking it for feedback</w:t>
-      </w:r>
-    </w:p>
-    <w:p>
-      <w:r>
-        <w:t>Ask chat for a new question on the same topic, based on what the user chose</w:t>
-      </w:r>
+        <w:t xml:space="preserve">-tell chat if the user answered correctly or incorrectly, giving it the user’s </w:t>
+      </w:r>
+      <w:proofErr w:type="gramStart"/>
+      <w:r>
+        <w:t>response</w:t>
+      </w:r>
+      <w:proofErr w:type="gramEnd"/>
+      <w:r>
+        <w:t xml:space="preserve"> and asking it for feedback</w:t>
+      </w:r>
+    </w:p>
+    <w:p/>
+    <w:p>
+      <w:r>
+        <w:t xml:space="preserve">Ask chat for a new question on the same topic, based on what the user </w:t>
+      </w:r>
+      <w:proofErr w:type="gramStart"/>
+      <w:r>
+        <w:t>chose</w:t>
+      </w:r>
+      <w:proofErr w:type="gramEnd"/>
     </w:p>
     <w:p>
       <w:r>
@@ -53,10 +94,16 @@
         <w:t>---if it is different, ask chat for the correct answer and present the question to the user</w:t>
       </w:r>
     </w:p>
-    <w:p>
-      <w:r>
-        <w:t>Maintain a record of how many questions have been answered correctly</w:t>
-      </w:r>
+    <w:p/>
+    <w:p>
+      <w:r>
+        <w:t xml:space="preserve">Maintain a record of how many questions have been answered </w:t>
+      </w:r>
+      <w:proofErr w:type="gramStart"/>
+      <w:r>
+        <w:t>correctly</w:t>
+      </w:r>
+      <w:proofErr w:type="gramEnd"/>
     </w:p>
     <w:p>
       <w:r>
@@ -492,6 +539,7 @@
   <w:style w:type="character" w:default="1" w:styleId="DefaultParagraphFont">
     <w:name w:val="Default Paragraph Font"/>
     <w:uiPriority w:val="1"/>
+    <w:semiHidden/>
     <w:unhideWhenUsed/>
   </w:style>
   <w:style w:type="table" w:default="1" w:styleId="TableNormal">

</xml_diff>